<commit_message>
Entrega Final - Laboratorio 03
</commit_message>
<xml_diff>
--- a/Docs/Observaciones-Lab 3.docx
+++ b/Docs/Observaciones-Lab 3.docx
@@ -410,6 +410,7 @@
         <w:t xml:space="preserve">en la función </w:t>
       </w:r>
       <w:proofErr w:type="spellStart"/>
+      <w:proofErr w:type="gramStart"/>
       <w:r>
         <w:rPr>
           <w:rFonts w:ascii="Times New Roman" w:hAnsi="Times New Roman" w:cs="Times New Roman"/>
@@ -427,7 +428,17 @@
           <w:bCs/>
           <w:lang w:val="es-419"/>
         </w:rPr>
-        <w:t>()</w:t>
+        <w:t>(</w:t>
+      </w:r>
+      <w:proofErr w:type="gramEnd"/>
+      <w:r>
+        <w:rPr>
+          <w:rFonts w:ascii="Times New Roman" w:hAnsi="Times New Roman" w:cs="Times New Roman"/>
+          <w:b/>
+          <w:bCs/>
+          <w:lang w:val="es-419"/>
+        </w:rPr>
+        <w:t>)</w:t>
       </w:r>
       <w:r>
         <w:rPr>
@@ -474,6 +485,7 @@
         <w:t xml:space="preserve"> </w:t>
       </w:r>
       <w:proofErr w:type="spellStart"/>
+      <w:proofErr w:type="gramStart"/>
       <w:r>
         <w:rPr>
           <w:rFonts w:ascii="Times New Roman" w:hAnsi="Times New Roman" w:cs="Times New Roman"/>
@@ -491,7 +503,17 @@
           <w:iCs/>
           <w:lang w:val="es-419"/>
         </w:rPr>
-        <w:t>()</w:t>
+        <w:t>(</w:t>
+      </w:r>
+      <w:proofErr w:type="gramEnd"/>
+      <w:r>
+        <w:rPr>
+          <w:rFonts w:ascii="Times New Roman" w:hAnsi="Times New Roman" w:cs="Times New Roman"/>
+          <w:b/>
+          <w:iCs/>
+          <w:lang w:val="es-419"/>
+        </w:rPr>
+        <w:t>)</w:t>
       </w:r>
       <w:r>
         <w:rPr>
@@ -522,6 +544,7 @@
         <w:t xml:space="preserve">¿Qué hace la función </w:t>
       </w:r>
       <w:proofErr w:type="spellStart"/>
+      <w:proofErr w:type="gramStart"/>
       <w:r>
         <w:rPr>
           <w:rFonts w:ascii="Times New Roman" w:hAnsi="Times New Roman" w:cs="Times New Roman"/>
@@ -539,7 +562,17 @@
           <w:iCs/>
           <w:lang w:val="es-419"/>
         </w:rPr>
-        <w:t>()</w:t>
+        <w:t>(</w:t>
+      </w:r>
+      <w:proofErr w:type="gramEnd"/>
+      <w:r>
+        <w:rPr>
+          <w:rFonts w:ascii="Times New Roman" w:hAnsi="Times New Roman" w:cs="Times New Roman"/>
+          <w:b/>
+          <w:iCs/>
+          <w:lang w:val="es-419"/>
+        </w:rPr>
+        <w:t>)</w:t>
       </w:r>
       <w:r>
         <w:rPr>
@@ -570,6 +603,7 @@
         <w:t xml:space="preserve">¿Qué hace la función </w:t>
       </w:r>
       <w:proofErr w:type="spellStart"/>
+      <w:proofErr w:type="gramStart"/>
       <w:r>
         <w:rPr>
           <w:rFonts w:ascii="Times New Roman" w:hAnsi="Times New Roman" w:cs="Times New Roman"/>
@@ -587,7 +621,17 @@
           <w:iCs/>
           <w:lang w:val="es-419"/>
         </w:rPr>
-        <w:t>()</w:t>
+        <w:t>(</w:t>
+      </w:r>
+      <w:proofErr w:type="gramEnd"/>
+      <w:r>
+        <w:rPr>
+          <w:rFonts w:ascii="Times New Roman" w:hAnsi="Times New Roman" w:cs="Times New Roman"/>
+          <w:b/>
+          <w:iCs/>
+          <w:lang w:val="es-419"/>
+        </w:rPr>
+        <w:t>)</w:t>
       </w:r>
       <w:r>
         <w:rPr>
@@ -1000,6 +1044,7 @@
         <w:t> </w:t>
       </w:r>
       <w:proofErr w:type="spellStart"/>
+      <w:proofErr w:type="gramStart"/>
       <w:r>
         <w:rPr>
           <w:rFonts w:ascii="Times New Roman" w:eastAsia="Times New Roman" w:hAnsi="Times New Roman" w:cs="Times New Roman"/>
@@ -1020,6 +1065,7 @@
         <w:t>(</w:t>
       </w:r>
       <w:proofErr w:type="spellStart"/>
+      <w:proofErr w:type="gramEnd"/>
       <w:r>
         <w:rPr>
           <w:rFonts w:ascii="Times New Roman" w:eastAsia="Times New Roman" w:hAnsi="Times New Roman" w:cs="Times New Roman"/>
@@ -1092,6 +1138,7 @@
         <w:t> </w:t>
       </w:r>
       <w:proofErr w:type="spellStart"/>
+      <w:proofErr w:type="gramStart"/>
       <w:r>
         <w:rPr>
           <w:rFonts w:ascii="Times New Roman" w:eastAsia="Times New Roman" w:hAnsi="Times New Roman" w:cs="Times New Roman"/>
@@ -1112,6 +1159,7 @@
         <w:t>(</w:t>
       </w:r>
       <w:proofErr w:type="spellStart"/>
+      <w:proofErr w:type="gramEnd"/>
       <w:r>
         <w:rPr>
           <w:rFonts w:ascii="Times New Roman" w:eastAsia="Times New Roman" w:hAnsi="Times New Roman" w:cs="Times New Roman"/>
@@ -1204,6 +1252,7 @@
         <w:t> </w:t>
       </w:r>
       <w:proofErr w:type="spellStart"/>
+      <w:proofErr w:type="gramStart"/>
       <w:r>
         <w:rPr>
           <w:rFonts w:ascii="Times New Roman" w:eastAsia="Times New Roman" w:hAnsi="Times New Roman" w:cs="Times New Roman"/>
@@ -1224,6 +1273,7 @@
         <w:t>(</w:t>
       </w:r>
       <w:proofErr w:type="spellStart"/>
+      <w:proofErr w:type="gramEnd"/>
       <w:r>
         <w:rPr>
           <w:rFonts w:ascii="Times New Roman" w:eastAsia="Times New Roman" w:hAnsi="Times New Roman" w:cs="Times New Roman"/>
@@ -1294,6 +1344,7 @@
         <w:t> </w:t>
       </w:r>
       <w:proofErr w:type="spellStart"/>
+      <w:proofErr w:type="gramStart"/>
       <w:r>
         <w:rPr>
           <w:rFonts w:ascii="Times New Roman" w:eastAsia="Times New Roman" w:hAnsi="Times New Roman" w:cs="Times New Roman"/>
@@ -1314,6 +1365,7 @@
         <w:t>(</w:t>
       </w:r>
       <w:proofErr w:type="spellStart"/>
+      <w:proofErr w:type="gramEnd"/>
       <w:r>
         <w:rPr>
           <w:rFonts w:ascii="Times New Roman" w:eastAsia="Times New Roman" w:hAnsi="Times New Roman" w:cs="Times New Roman"/>
@@ -1393,7 +1445,6 @@
           <w:lang w:val="es-CO" w:eastAsia="es-CO"/>
         </w:rPr>
       </w:pPr>
-      <w:proofErr w:type="spellStart"/>
       <w:r>
         <w:rPr>
           <w:rFonts w:ascii="Times New Roman" w:eastAsia="Times New Roman" w:hAnsi="Times New Roman" w:cs="Times New Roman"/>
@@ -1402,7 +1453,6 @@
         </w:rPr>
         <w:t>def</w:t>
       </w:r>
-      <w:proofErr w:type="spellEnd"/>
       <w:r>
         <w:rPr>
           <w:rFonts w:ascii="Times New Roman" w:eastAsia="Times New Roman" w:hAnsi="Times New Roman" w:cs="Times New Roman"/>
@@ -1411,7 +1461,6 @@
         </w:rPr>
         <w:t> </w:t>
       </w:r>
-      <w:proofErr w:type="spellStart"/>
       <w:r>
         <w:rPr>
           <w:rFonts w:ascii="Times New Roman" w:eastAsia="Times New Roman" w:hAnsi="Times New Roman" w:cs="Times New Roman"/>
@@ -1420,7 +1469,6 @@
         </w:rPr>
         <w:t>loadData</w:t>
       </w:r>
-      <w:proofErr w:type="spellEnd"/>
       <w:r>
         <w:rPr>
           <w:rFonts w:ascii="Times New Roman" w:eastAsia="Times New Roman" w:hAnsi="Times New Roman" w:cs="Times New Roman"/>
@@ -1429,7 +1477,6 @@
         </w:rPr>
         <w:t>(</w:t>
       </w:r>
-      <w:proofErr w:type="spellStart"/>
       <w:r>
         <w:rPr>
           <w:rFonts w:ascii="Times New Roman" w:eastAsia="Times New Roman" w:hAnsi="Times New Roman" w:cs="Times New Roman"/>
@@ -1438,7 +1485,6 @@
         </w:rPr>
         <w:t>catalog</w:t>
       </w:r>
-      <w:proofErr w:type="spellEnd"/>
       <w:r>
         <w:rPr>
           <w:rFonts w:ascii="Times New Roman" w:eastAsia="Times New Roman" w:hAnsi="Times New Roman" w:cs="Times New Roman"/>
@@ -1959,7 +2005,43 @@
           <w:color w:val="000000"/>
           <w:lang w:eastAsia="en-US"/>
         </w:rPr>
-        <w:t xml:space="preserve"> al elemento en la posición y lo devuelve. No obstante, la lista no debe estar vacía y debe tener por lo menos un tamaño igual al valor de posición para poder utilizar la función. </w:t>
+        <w:t xml:space="preserve"> al </w:t>
+      </w:r>
+      <w:proofErr w:type="spellStart"/>
+      <w:r>
+        <w:rPr>
+          <w:rFonts w:ascii="Times New Roman" w:eastAsia="Times New Roman" w:hAnsi="Times New Roman" w:cs="Times New Roman"/>
+          <w:color w:val="000000"/>
+          <w:lang w:eastAsia="en-US"/>
+        </w:rPr>
+        <w:t>elemento</w:t>
+      </w:r>
+      <w:proofErr w:type="spellEnd"/>
+      <w:r>
+        <w:rPr>
+          <w:rFonts w:ascii="Times New Roman" w:eastAsia="Times New Roman" w:hAnsi="Times New Roman" w:cs="Times New Roman"/>
+          <w:color w:val="000000"/>
+          <w:lang w:eastAsia="en-US"/>
+        </w:rPr>
+        <w:t xml:space="preserve"> </w:t>
+      </w:r>
+      <w:proofErr w:type="spellStart"/>
+      <w:r>
+        <w:rPr>
+          <w:rFonts w:ascii="Times New Roman" w:eastAsia="Times New Roman" w:hAnsi="Times New Roman" w:cs="Times New Roman"/>
+          <w:color w:val="000000"/>
+          <w:lang w:eastAsia="en-US"/>
+        </w:rPr>
+        <w:t>en</w:t>
+      </w:r>
+      <w:proofErr w:type="spellEnd"/>
+      <w:r>
+        <w:rPr>
+          <w:rFonts w:ascii="Times New Roman" w:eastAsia="Times New Roman" w:hAnsi="Times New Roman" w:cs="Times New Roman"/>
+          <w:color w:val="000000"/>
+          <w:lang w:eastAsia="en-US"/>
+        </w:rPr>
+        <w:t xml:space="preserve"> la posición y lo devuelve. No obstante, la lista no debe estar vacía y debe tener por lo menos un tamaño igual al valor de posición para poder utilizar la función. </w:t>
       </w:r>
       <w:r>
         <w:rPr>
@@ -2249,49 +2331,11 @@
         </w:rPr>
       </w:pPr>
       <w:r>
-        <w:lastRenderedPageBreak/>
         <w:drawing>
           <wp:inline distT="0" distB="0" distL="0" distR="0" wp14:anchorId="2F822E05" wp14:editId="22234509">
             <wp:extent cx="5943600" cy="3341370"/>
             <wp:effectExtent l="0" t="0" r="0" b="0"/>
             <wp:docPr id="1" name="Imagen 1"/>
-            <wp:cNvGraphicFramePr>
-              <a:graphicFrameLocks xmlns:a="http://schemas.openxmlformats.org/drawingml/2006/main" noChangeAspect="1"/>
-            </wp:cNvGraphicFramePr>
-            <a:graphic xmlns:a="http://schemas.openxmlformats.org/drawingml/2006/main">
-              <a:graphicData uri="http://schemas.openxmlformats.org/drawingml/2006/picture">
-                <pic:pic xmlns:pic="http://schemas.openxmlformats.org/drawingml/2006/picture">
-                  <pic:nvPicPr>
-                    <pic:cNvPr id="1" name=""/>
-                    <pic:cNvPicPr/>
-                  </pic:nvPicPr>
-                  <pic:blipFill>
-                    <a:blip r:embed="rId7"/>
-                    <a:stretch>
-                      <a:fillRect/>
-                    </a:stretch>
-                  </pic:blipFill>
-                  <pic:spPr>
-                    <a:xfrm>
-                      <a:off x="0" y="0"/>
-                      <a:ext cx="5943600" cy="3341370"/>
-                    </a:xfrm>
-                    <a:prstGeom prst="rect">
-                      <a:avLst/>
-                    </a:prstGeom>
-                  </pic:spPr>
-                </pic:pic>
-              </a:graphicData>
-            </a:graphic>
-          </wp:inline>
-        </w:drawing>
-      </w:r>
-      <w:r>
-        <w:drawing>
-          <wp:inline distT="0" distB="0" distL="0" distR="0" wp14:anchorId="23BA072C" wp14:editId="4CC81E6E">
-            <wp:extent cx="5943600" cy="3341370"/>
-            <wp:effectExtent l="0" t="0" r="0" b="0"/>
-            <wp:docPr id="2" name="Imagen 2"/>
             <wp:cNvGraphicFramePr>
               <a:graphicFrameLocks xmlns:a="http://schemas.openxmlformats.org/drawingml/2006/main" noChangeAspect="1"/>
             </wp:cNvGraphicFramePr>
@@ -2869,6 +2913,7 @@
   <w:style w:type="character" w:default="1" w:styleId="Fuentedeprrafopredeter">
     <w:name w:val="Default Paragraph Font"/>
     <w:uiPriority w:val="1"/>
+    <w:semiHidden/>
     <w:unhideWhenUsed/>
   </w:style>
   <w:style w:type="table" w:default="1" w:styleId="Tablanormal">

</xml_diff>